<commit_message>
Asignacion de modulos por equipos
</commit_message>
<xml_diff>
--- a/Documentacion/Formato-Alcances.docx
+++ b/Documentacion/Formato-Alcances.docx
@@ -78,6 +78,7 @@
           <w:rFonts w:ascii="Calibri" w:eastAsia="Calibri" w:hAnsi="Calibri" w:cs="Calibri"/>
           <w:b/>
           <w:color w:val="000000"/>
+          <w:highlight w:val="yellow"/>
         </w:rPr>
       </w:pPr>
       <w:r>
@@ -105,6 +106,41 @@
           <w:color w:val="000000"/>
         </w:rPr>
         <w:t>Contempla la inicialización y carga inicial de un proyecto de condominio.</w:t>
+      </w:r>
+      <w:r>
+        <w:rPr>
+          <w:rFonts w:ascii="Arial" w:eastAsia="Arial" w:hAnsi="Arial" w:cs="Arial"/>
+          <w:i/>
+          <w:color w:val="000000"/>
+        </w:rPr>
+        <w:t xml:space="preserve"> </w:t>
+      </w:r>
+      <w:r>
+        <w:rPr>
+          <w:rFonts w:ascii="Arial" w:eastAsia="Arial" w:hAnsi="Arial" w:cs="Arial"/>
+          <w:i/>
+          <w:color w:val="000000"/>
+          <w:highlight w:val="yellow"/>
+        </w:rPr>
+        <w:t>(</w:t>
+      </w:r>
+      <w:r>
+        <w:rPr>
+          <w:rFonts w:ascii="Arial" w:eastAsia="Arial" w:hAnsi="Arial" w:cs="Arial"/>
+          <w:i/>
+          <w:color w:val="000000"/>
+          <w:highlight w:val="yellow"/>
+        </w:rPr>
+        <w:t>Equipo 1: Eric Caamal, Fabiola Pool, Alam Perez, Noe Couoh.</w:t>
+      </w:r>
+      <w:r>
+        <w:rPr>
+          <w:rFonts w:ascii="Arial" w:eastAsia="Arial" w:hAnsi="Arial" w:cs="Arial"/>
+          <w:i/>
+          <w:color w:val="000000"/>
+          <w:highlight w:val="yellow"/>
+        </w:rPr>
+        <w:t>)</w:t>
       </w:r>
     </w:p>
     <w:p>
@@ -398,6 +434,7 @@
           <w:rFonts w:ascii="Arial" w:eastAsia="Arial" w:hAnsi="Arial" w:cs="Arial"/>
           <w:b/>
           <w:color w:val="000000"/>
+          <w:highlight w:val="yellow"/>
         </w:rPr>
       </w:pPr>
       <w:r>
@@ -423,6 +460,61 @@
           <w:color w:val="000000"/>
         </w:rPr>
         <w:t>Conjunto de gastos previstos para ejercer en el ciclo fiscal.</w:t>
+      </w:r>
+      <w:r>
+        <w:rPr>
+          <w:rFonts w:ascii="Arial" w:eastAsia="Arial" w:hAnsi="Arial" w:cs="Arial"/>
+          <w:b/>
+          <w:color w:val="000000"/>
+        </w:rPr>
+        <w:t xml:space="preserve"> </w:t>
+      </w:r>
+      <w:r>
+        <w:rPr>
+          <w:rFonts w:ascii="Arial" w:eastAsia="Arial" w:hAnsi="Arial" w:cs="Arial"/>
+          <w:b/>
+          <w:color w:val="000000"/>
+          <w:highlight w:val="yellow"/>
+        </w:rPr>
+        <w:t>(</w:t>
+      </w:r>
+      <w:r>
+        <w:rPr>
+          <w:rFonts w:ascii="Arial" w:eastAsia="Arial" w:hAnsi="Arial" w:cs="Arial"/>
+          <w:b/>
+          <w:color w:val="000000"/>
+          <w:highlight w:val="yellow"/>
+        </w:rPr>
+        <w:t xml:space="preserve">Equipo 2: Mario Mena, </w:t>
+      </w:r>
+      <w:proofErr w:type="spellStart"/>
+      <w:r>
+        <w:rPr>
+          <w:rFonts w:ascii="Arial" w:eastAsia="Arial" w:hAnsi="Arial" w:cs="Arial"/>
+          <w:b/>
+          <w:color w:val="000000"/>
+          <w:highlight w:val="yellow"/>
+        </w:rPr>
+        <w:t>Adrian</w:t>
+      </w:r>
+      <w:proofErr w:type="spellEnd"/>
+      <w:r>
+        <w:rPr>
+          <w:rFonts w:ascii="Arial" w:eastAsia="Arial" w:hAnsi="Arial" w:cs="Arial"/>
+          <w:b/>
+          <w:color w:val="000000"/>
+          <w:highlight w:val="yellow"/>
+        </w:rPr>
+        <w:t xml:space="preserve"> Quintal, Alejandra Uicab y Fabian Caamal</w:t>
+      </w:r>
+      <w:r>
+        <w:rPr>
+          <w:rFonts w:ascii="Arial" w:eastAsia="Arial" w:hAnsi="Arial" w:cs="Arial"/>
+          <w:b/>
+          <w:color w:val="000000"/>
+          <w:highlight w:val="yellow"/>
+        </w:rPr>
+        <w:t>)</w:t>
       </w:r>
     </w:p>
     <w:p>
@@ -679,6 +771,53 @@
         </w:rPr>
         <w:t xml:space="preserve">: </w:t>
       </w:r>
+      <w:r>
+        <w:rPr>
+          <w:rFonts w:ascii="Arial" w:eastAsia="Arial" w:hAnsi="Arial" w:cs="Arial"/>
+          <w:b/>
+          <w:color w:val="000000"/>
+          <w:highlight w:val="yellow"/>
+        </w:rPr>
+        <w:t>(</w:t>
+      </w:r>
+      <w:r>
+        <w:rPr>
+          <w:rFonts w:ascii="Arial" w:eastAsia="Arial" w:hAnsi="Arial" w:cs="Arial"/>
+          <w:b/>
+          <w:color w:val="000000"/>
+          <w:highlight w:val="yellow"/>
+        </w:rPr>
+        <w:t xml:space="preserve">Equipo 3: Joel, Daniel </w:t>
+      </w:r>
+      <w:proofErr w:type="spellStart"/>
+      <w:r>
+        <w:rPr>
+          <w:rFonts w:ascii="Arial" w:eastAsia="Arial" w:hAnsi="Arial" w:cs="Arial"/>
+          <w:b/>
+          <w:color w:val="000000"/>
+          <w:highlight w:val="yellow"/>
+        </w:rPr>
+        <w:t>Ek</w:t>
+      </w:r>
+      <w:proofErr w:type="spellEnd"/>
+      <w:r>
+        <w:rPr>
+          <w:rFonts w:ascii="Arial" w:eastAsia="Arial" w:hAnsi="Arial" w:cs="Arial"/>
+          <w:b/>
+          <w:color w:val="000000"/>
+          <w:highlight w:val="yellow"/>
+        </w:rPr>
+        <w:t>, Edgar</w:t>
+      </w:r>
+      <w:r>
+        <w:rPr>
+          <w:rFonts w:ascii="Arial" w:eastAsia="Arial" w:hAnsi="Arial" w:cs="Arial"/>
+          <w:b/>
+          <w:color w:val="000000"/>
+          <w:highlight w:val="yellow"/>
+        </w:rPr>
+        <w:t>)</w:t>
+      </w:r>
     </w:p>
     <w:p>
       <w:pPr>
@@ -827,6 +966,7 @@
           <w:rFonts w:ascii="Arial" w:eastAsia="Arial" w:hAnsi="Arial" w:cs="Arial"/>
           <w:b/>
           <w:color w:val="000000"/>
+          <w:highlight w:val="yellow"/>
         </w:rPr>
       </w:pPr>
       <w:r>
@@ -836,6 +976,41 @@
           <w:color w:val="000000"/>
         </w:rPr>
         <w:t>Cobranza</w:t>
+      </w:r>
+      <w:r>
+        <w:rPr>
+          <w:rFonts w:ascii="Arial" w:eastAsia="Arial" w:hAnsi="Arial" w:cs="Arial"/>
+          <w:b/>
+          <w:color w:val="000000"/>
+        </w:rPr>
+        <w:t xml:space="preserve">: </w:t>
+      </w:r>
+      <w:r>
+        <w:rPr>
+          <w:rFonts w:ascii="Arial" w:eastAsia="Arial" w:hAnsi="Arial" w:cs="Arial"/>
+          <w:b/>
+          <w:color w:val="000000"/>
+          <w:highlight w:val="yellow"/>
+        </w:rPr>
+        <w:t>(</w:t>
+      </w:r>
+      <w:r>
+        <w:rPr>
+          <w:rFonts w:ascii="Arial" w:eastAsia="Arial" w:hAnsi="Arial" w:cs="Arial"/>
+          <w:b/>
+          <w:color w:val="000000"/>
+          <w:highlight w:val="yellow"/>
+        </w:rPr>
+        <w:t>Equipo 4: Ricardo, Dana, Eduardo y Saúl</w:t>
+      </w:r>
+      <w:r>
+        <w:rPr>
+          <w:rFonts w:ascii="Arial" w:eastAsia="Arial" w:hAnsi="Arial" w:cs="Arial"/>
+          <w:b/>
+          <w:color w:val="000000"/>
+          <w:highlight w:val="yellow"/>
+        </w:rPr>
+        <w:t>)</w:t>
       </w:r>
     </w:p>
     <w:p>
@@ -922,6 +1097,7 @@
           <w:b/>
           <w:color w:val="000000"/>
         </w:rPr>
+        <w:lastRenderedPageBreak/>
         <w:t>Antigüedad de saldos</w:t>
       </w:r>
     </w:p>
@@ -951,7 +1127,6 @@
           <w:b/>
           <w:color w:val="000000"/>
         </w:rPr>
-        <w:lastRenderedPageBreak/>
         <w:t>Reporte de pagos.</w:t>
       </w:r>
     </w:p>
@@ -1165,6 +1340,63 @@
         </w:rPr>
         <w:t>Contabilidad</w:t>
       </w:r>
+      <w:r>
+        <w:rPr>
+          <w:rFonts w:ascii="Arial" w:eastAsia="Arial" w:hAnsi="Arial" w:cs="Arial"/>
+          <w:b/>
+          <w:color w:val="000000"/>
+        </w:rPr>
+        <w:t xml:space="preserve">: </w:t>
+      </w:r>
+      <w:r>
+        <w:rPr>
+          <w:rFonts w:ascii="Arial" w:eastAsia="Arial" w:hAnsi="Arial" w:cs="Arial"/>
+          <w:b/>
+          <w:color w:val="000000"/>
+          <w:highlight w:val="yellow"/>
+        </w:rPr>
+        <w:t xml:space="preserve">(Equipos 5: </w:t>
+      </w:r>
+      <w:r>
+        <w:rPr>
+          <w:rFonts w:ascii="Arial" w:eastAsia="Arial" w:hAnsi="Arial" w:cs="Arial"/>
+          <w:b/>
+          <w:color w:val="000000"/>
+          <w:highlight w:val="yellow"/>
+        </w:rPr>
+        <w:t xml:space="preserve">Jonatan Chi Escamilla, Manuel </w:t>
+      </w:r>
+      <w:proofErr w:type="spellStart"/>
+      <w:proofErr w:type="gramStart"/>
+      <w:r>
+        <w:rPr>
+          <w:rFonts w:ascii="Arial" w:eastAsia="Arial" w:hAnsi="Arial" w:cs="Arial"/>
+          <w:b/>
+          <w:color w:val="000000"/>
+          <w:highlight w:val="yellow"/>
+        </w:rPr>
+        <w:t>Domínguez,Carlos</w:t>
+      </w:r>
+      <w:proofErr w:type="spellEnd"/>
+      <w:proofErr w:type="gramEnd"/>
+      <w:r>
+        <w:rPr>
+          <w:rFonts w:ascii="Arial" w:eastAsia="Arial" w:hAnsi="Arial" w:cs="Arial"/>
+          <w:b/>
+          <w:color w:val="000000"/>
+          <w:highlight w:val="yellow"/>
+        </w:rPr>
+        <w:t xml:space="preserve"> Daniel Can , Carlos Raúl</w:t>
+      </w:r>
+      <w:r>
+        <w:rPr>
+          <w:rFonts w:ascii="Arial" w:eastAsia="Arial" w:hAnsi="Arial" w:cs="Arial"/>
+          <w:b/>
+          <w:color w:val="000000"/>
+          <w:highlight w:val="yellow"/>
+        </w:rPr>
+        <w:t>)</w:t>
+      </w:r>
     </w:p>
     <w:p>
       <w:pPr>
@@ -1400,14 +1632,6 @@
         <w:jc w:val="both"/>
         <w:rPr>
           <w:rFonts w:ascii="Arial" w:eastAsia="Arial" w:hAnsi="Arial" w:cs="Arial"/>
-        </w:rPr>
-      </w:pPr>
-    </w:p>
-    <w:p>
-      <w:pPr>
-        <w:jc w:val="both"/>
-        <w:rPr>
-          <w:rFonts w:ascii="Arial" w:eastAsia="Arial" w:hAnsi="Arial" w:cs="Arial"/>
           <w:b/>
         </w:rPr>
       </w:pPr>
@@ -1448,6 +1672,7 @@
         </w:rPr>
         <w:t>Plataforma (</w:t>
       </w:r>
+      <w:proofErr w:type="spellStart"/>
       <w:r>
         <w:rPr>
           <w:rFonts w:ascii="Arial" w:eastAsia="Arial" w:hAnsi="Arial" w:cs="Arial"/>
@@ -1455,8 +1680,40 @@
           <w:sz w:val="24"/>
           <w:szCs w:val="24"/>
         </w:rPr>
-        <w:t>web, móvil</w:t>
-      </w:r>
+        <w:t>Frontend</w:t>
+      </w:r>
+      <w:proofErr w:type="spellEnd"/>
+      <w:r>
+        <w:rPr>
+          <w:rFonts w:ascii="Arial" w:eastAsia="Arial" w:hAnsi="Arial" w:cs="Arial"/>
+          <w:color w:val="000000"/>
+          <w:sz w:val="24"/>
+          <w:szCs w:val="24"/>
+        </w:rPr>
+        <w:t xml:space="preserve">: angular, </w:t>
+      </w:r>
+      <w:proofErr w:type="spellStart"/>
+      <w:proofErr w:type="gramStart"/>
+      <w:r>
+        <w:rPr>
+          <w:rFonts w:ascii="Arial" w:eastAsia="Arial" w:hAnsi="Arial" w:cs="Arial"/>
+          <w:color w:val="000000"/>
+          <w:sz w:val="24"/>
+          <w:szCs w:val="24"/>
+        </w:rPr>
+        <w:t>Backend</w:t>
+      </w:r>
+      <w:proofErr w:type="spellEnd"/>
+      <w:r>
+        <w:rPr>
+          <w:rFonts w:ascii="Arial" w:eastAsia="Arial" w:hAnsi="Arial" w:cs="Arial"/>
+          <w:color w:val="000000"/>
+          <w:sz w:val="24"/>
+          <w:szCs w:val="24"/>
+        </w:rPr>
+        <w:t>:?</w:t>
+      </w:r>
+      <w:proofErr w:type="gramEnd"/>
       <w:r>
         <w:rPr>
           <w:rFonts w:ascii="Arial" w:eastAsia="Arial" w:hAnsi="Arial" w:cs="Arial"/>
@@ -3095,7 +3352,6 @@
   <w:style w:type="character" w:default="1" w:styleId="Fuentedeprrafopredeter">
     <w:name w:val="Default Paragraph Font"/>
     <w:uiPriority w:val="1"/>
-    <w:semiHidden/>
     <w:unhideWhenUsed/>
   </w:style>
   <w:style w:type="table" w:default="1" w:styleId="Tablanormal">
@@ -3527,6 +3783,97 @@
     <w:pPr>
       <w:outlineLvl w:val="9"/>
     </w:pPr>
+  </w:style>
+  <w:style w:type="character" w:styleId="Refdecomentario">
+    <w:name w:val="annotation reference"/>
+    <w:basedOn w:val="Fuentedeprrafopredeter"/>
+    <w:uiPriority w:val="99"/>
+    <w:semiHidden/>
+    <w:unhideWhenUsed/>
+    <w:rsid w:val="0028195A"/>
+    <w:rPr>
+      <w:sz w:val="16"/>
+      <w:szCs w:val="16"/>
+    </w:rPr>
+  </w:style>
+  <w:style w:type="paragraph" w:styleId="Textocomentario">
+    <w:name w:val="annotation text"/>
+    <w:basedOn w:val="Normal"/>
+    <w:link w:val="TextocomentarioCar"/>
+    <w:uiPriority w:val="99"/>
+    <w:semiHidden/>
+    <w:unhideWhenUsed/>
+    <w:rsid w:val="0028195A"/>
+    <w:pPr>
+      <w:spacing w:line="240" w:lineRule="auto"/>
+    </w:pPr>
+    <w:rPr>
+      <w:sz w:val="20"/>
+      <w:szCs w:val="20"/>
+    </w:rPr>
+  </w:style>
+  <w:style w:type="character" w:customStyle="1" w:styleId="TextocomentarioCar">
+    <w:name w:val="Texto comentario Car"/>
+    <w:basedOn w:val="Fuentedeprrafopredeter"/>
+    <w:link w:val="Textocomentario"/>
+    <w:uiPriority w:val="99"/>
+    <w:semiHidden/>
+    <w:rsid w:val="0028195A"/>
+    <w:rPr>
+      <w:sz w:val="20"/>
+      <w:szCs w:val="20"/>
+    </w:rPr>
+  </w:style>
+  <w:style w:type="paragraph" w:styleId="Asuntodelcomentario">
+    <w:name w:val="annotation subject"/>
+    <w:basedOn w:val="Textocomentario"/>
+    <w:next w:val="Textocomentario"/>
+    <w:link w:val="AsuntodelcomentarioCar"/>
+    <w:uiPriority w:val="99"/>
+    <w:semiHidden/>
+    <w:unhideWhenUsed/>
+    <w:rsid w:val="0028195A"/>
+    <w:rPr>
+      <w:b/>
+      <w:bCs/>
+    </w:rPr>
+  </w:style>
+  <w:style w:type="character" w:customStyle="1" w:styleId="AsuntodelcomentarioCar">
+    <w:name w:val="Asunto del comentario Car"/>
+    <w:basedOn w:val="TextocomentarioCar"/>
+    <w:link w:val="Asuntodelcomentario"/>
+    <w:uiPriority w:val="99"/>
+    <w:semiHidden/>
+    <w:rsid w:val="0028195A"/>
+    <w:rPr>
+      <w:b/>
+      <w:bCs/>
+      <w:sz w:val="20"/>
+      <w:szCs w:val="20"/>
+    </w:rPr>
+  </w:style>
+  <w:style w:type="character" w:styleId="Hipervnculo">
+    <w:name w:val="Hyperlink"/>
+    <w:basedOn w:val="Fuentedeprrafopredeter"/>
+    <w:uiPriority w:val="99"/>
+    <w:unhideWhenUsed/>
+    <w:rsid w:val="0028195A"/>
+    <w:rPr>
+      <w:color w:val="0000FF" w:themeColor="hyperlink"/>
+      <w:u w:val="single"/>
+    </w:rPr>
+  </w:style>
+  <w:style w:type="character" w:styleId="Mencinsinresolver">
+    <w:name w:val="Unresolved Mention"/>
+    <w:basedOn w:val="Fuentedeprrafopredeter"/>
+    <w:uiPriority w:val="99"/>
+    <w:semiHidden/>
+    <w:unhideWhenUsed/>
+    <w:rsid w:val="0028195A"/>
+    <w:rPr>
+      <w:color w:val="605E5C"/>
+      <w:shd w:val="clear" w:color="auto" w:fill="E1DFDD"/>
+    </w:rPr>
   </w:style>
 </w:styles>
 </file>

</xml_diff>